<commit_message>
Added name and admission number on the document
</commit_message>
<xml_diff>
--- a/Specification Document.docx
+++ b/Specification Document.docx
@@ -9,13 +9,50 @@
           <w:rFonts w:ascii="Times New Roman" w:hAnsi="Times New Roman" w:cs="Times New Roman"/>
           <w:b/>
           <w:bCs/>
-          <w:sz w:val="38"/>
-          <w:szCs w:val="38"/>
-          <w:lang w:val="en-US"/>
-        </w:rPr>
-      </w:pPr>
-      <w:proofErr w:type="spellStart"/>
-      <w:r>
+          <w:sz w:val="28"/>
+          <w:szCs w:val="28"/>
+          <w:lang w:val="en-US"/>
+        </w:rPr>
+      </w:pPr>
+      <w:r>
+        <w:rPr>
+          <w:rFonts w:ascii="Times New Roman" w:hAnsi="Times New Roman" w:cs="Times New Roman"/>
+          <w:b/>
+          <w:bCs/>
+          <w:sz w:val="28"/>
+          <w:szCs w:val="28"/>
+          <w:lang w:val="en-US"/>
+        </w:rPr>
+        <w:t>Dennis Ligare</w:t>
+      </w:r>
+    </w:p>
+    <w:p>
+      <w:pPr>
+        <w:spacing w:line="360" w:lineRule="auto"/>
+        <w:rPr>
+          <w:rFonts w:ascii="Times New Roman" w:hAnsi="Times New Roman" w:cs="Times New Roman"/>
+          <w:b/>
+          <w:bCs/>
+          <w:sz w:val="28"/>
+          <w:szCs w:val="28"/>
+          <w:lang w:val="en-US"/>
+        </w:rPr>
+      </w:pPr>
+      <w:r>
+        <w:rPr>
+          <w:rFonts w:ascii="Times New Roman" w:hAnsi="Times New Roman" w:cs="Times New Roman"/>
+          <w:b/>
+          <w:bCs/>
+          <w:sz w:val="28"/>
+          <w:szCs w:val="28"/>
+          <w:lang w:val="en-US"/>
+        </w:rPr>
+        <w:t>SCII/07623P/2019</w:t>
+      </w:r>
+    </w:p>
+    <w:p>
+      <w:pPr>
+        <w:spacing w:line="360" w:lineRule="auto"/>
         <w:rPr>
           <w:rFonts w:ascii="Times New Roman" w:hAnsi="Times New Roman" w:cs="Times New Roman"/>
           <w:b/>
@@ -24,9 +61,7 @@
           <w:szCs w:val="38"/>
           <w:lang w:val="en-US"/>
         </w:rPr>
-        <w:t>Movisions</w:t>
-      </w:r>
-      <w:proofErr w:type="spellEnd"/>
+      </w:pPr>
       <w:r>
         <w:rPr>
           <w:rFonts w:ascii="Times New Roman" w:hAnsi="Times New Roman" w:cs="Times New Roman"/>
@@ -36,7 +71,7 @@
           <w:szCs w:val="38"/>
           <w:lang w:val="en-US"/>
         </w:rPr>
-        <w:t xml:space="preserve"> Specialists System</w:t>
+        <w:t>Movisions Specialists System</w:t>
       </w:r>
     </w:p>
     <w:p>
@@ -226,25 +261,14 @@
           <w:lang w:val="en-US"/>
         </w:rPr>
       </w:pPr>
-      <w:proofErr w:type="spellStart"/>
-      <w:r>
-        <w:rPr>
-          <w:rFonts w:ascii="Times New Roman" w:hAnsi="Times New Roman" w:cs="Times New Roman"/>
-          <w:sz w:val="24"/>
-          <w:szCs w:val="24"/>
-          <w:lang w:val="en-US"/>
-        </w:rPr>
-        <w:t>Movisions</w:t>
-      </w:r>
-      <w:proofErr w:type="spellEnd"/>
-      <w:r>
-        <w:rPr>
-          <w:rFonts w:ascii="Times New Roman" w:hAnsi="Times New Roman" w:cs="Times New Roman"/>
-          <w:sz w:val="24"/>
-          <w:szCs w:val="24"/>
-          <w:lang w:val="en-US"/>
-        </w:rPr>
-        <w:t xml:space="preserve"> specialist system is an online web – based application system </w:t>
+      <w:r>
+        <w:rPr>
+          <w:rFonts w:ascii="Times New Roman" w:hAnsi="Times New Roman" w:cs="Times New Roman"/>
+          <w:sz w:val="24"/>
+          <w:szCs w:val="24"/>
+          <w:lang w:val="en-US"/>
+        </w:rPr>
+        <w:t xml:space="preserve">Movisions specialist system is an online web – based application system </w:t>
       </w:r>
       <w:r>
         <w:rPr>
@@ -637,36 +661,6 @@
           <w:lang w:val="en-US"/>
         </w:rPr>
       </w:pPr>
-      <w:proofErr w:type="spellStart"/>
-      <w:r>
-        <w:rPr>
-          <w:rFonts w:ascii="Times New Roman" w:hAnsi="Times New Roman" w:cs="Times New Roman"/>
-          <w:sz w:val="24"/>
-          <w:szCs w:val="24"/>
-          <w:lang w:val="en-US"/>
-        </w:rPr>
-        <w:t>Movisions</w:t>
-      </w:r>
-      <w:proofErr w:type="spellEnd"/>
-      <w:r>
-        <w:rPr>
-          <w:rFonts w:ascii="Times New Roman" w:hAnsi="Times New Roman" w:cs="Times New Roman"/>
-          <w:sz w:val="24"/>
-          <w:szCs w:val="24"/>
-          <w:lang w:val="en-US"/>
-        </w:rPr>
-        <w:t xml:space="preserve"> Specialists System will be web – based application that will have 3 types of users who are the administrator of the system, the specialist doctor who is willing and ready to offer treatment as a service and a patient seeking to get specialized medical attention.</w:t>
-      </w:r>
-    </w:p>
-    <w:p>
-      <w:pPr>
-        <w:rPr>
-          <w:rFonts w:ascii="Times New Roman" w:hAnsi="Times New Roman" w:cs="Times New Roman"/>
-          <w:sz w:val="24"/>
-          <w:szCs w:val="24"/>
-          <w:lang w:val="en-US"/>
-        </w:rPr>
-      </w:pPr>
       <w:r>
         <w:rPr>
           <w:rFonts w:ascii="Times New Roman" w:hAnsi="Times New Roman" w:cs="Times New Roman"/>
@@ -675,6 +669,25 @@
           <w:lang w:val="en-US"/>
         </w:rPr>
         <w:lastRenderedPageBreak/>
+        <w:t>Movisions Specialists System will be web – based application that will have 3 types of users who are the administrator of the system, the specialist doctor who is willing and ready to offer treatment as a service and a patient seeking to get specialized medical attention.</w:t>
+      </w:r>
+    </w:p>
+    <w:p>
+      <w:pPr>
+        <w:rPr>
+          <w:rFonts w:ascii="Times New Roman" w:hAnsi="Times New Roman" w:cs="Times New Roman"/>
+          <w:sz w:val="24"/>
+          <w:szCs w:val="24"/>
+          <w:lang w:val="en-US"/>
+        </w:rPr>
+      </w:pPr>
+      <w:r>
+        <w:rPr>
+          <w:rFonts w:ascii="Times New Roman" w:hAnsi="Times New Roman" w:cs="Times New Roman"/>
+          <w:sz w:val="24"/>
+          <w:szCs w:val="24"/>
+          <w:lang w:val="en-US"/>
+        </w:rPr>
         <w:t>The three users of the system will be able to register, login and get a</w:t>
       </w:r>
       <w:r>
@@ -2320,6 +2333,7 @@
           <w:szCs w:val="24"/>
           <w:lang w:val="en-US"/>
         </w:rPr>
+        <w:lastRenderedPageBreak/>
         <w:t>Logging in platform for patients.</w:t>
       </w:r>
     </w:p>
@@ -2419,7 +2433,6 @@
           <w:szCs w:val="24"/>
           <w:lang w:val="en-US"/>
         </w:rPr>
-        <w:lastRenderedPageBreak/>
         <w:t>The status of the appointment i.e., pending awaiting approval or approved with the approval details.</w:t>
       </w:r>
     </w:p>
@@ -4623,6 +4636,7 @@
           <w:szCs w:val="24"/>
           <w:lang w:val="en-US"/>
         </w:rPr>
+        <w:lastRenderedPageBreak/>
         <w:br/>
       </w:r>
     </w:p>
@@ -4646,7 +4660,6 @@
           <w:szCs w:val="24"/>
           <w:lang w:val="en-US"/>
         </w:rPr>
-        <w:lastRenderedPageBreak/>
         <w:t>3. High- level Requirements</w:t>
       </w:r>
     </w:p>
@@ -5249,6 +5262,7 @@
           <w:szCs w:val="24"/>
           <w:lang w:val="en-US"/>
         </w:rPr>
+        <w:lastRenderedPageBreak/>
         <w:br/>
       </w:r>
     </w:p>
@@ -5272,7 +5286,6 @@
           <w:szCs w:val="24"/>
           <w:lang w:val="en-US"/>
         </w:rPr>
-        <w:lastRenderedPageBreak/>
         <w:t>9.</w:t>
       </w:r>
       <w:r>

</xml_diff>